<commit_message>
7 pms is done
</commit_message>
<xml_diff>
--- a/4 COURSE/PMS/lab7/7 SqlLite and FileSystem.docx
+++ b/4 COURSE/PMS/lab7/7 SqlLite and FileSystem.docx
@@ -778,7 +778,7 @@
       <w:pPr>
         <w:spacing w:before="100" w:beforeAutospacing="1" w:after="100" w:afterAutospacing="1" w:line="240" w:lineRule="auto"/>
         <w:rPr>
-          <w:rFonts w:ascii="Times New Roman" w:eastAsia="Times New Roman" w:hAnsi="Times New Roman" w:cs="Times New Roman"/>
+          <w:rFonts w:ascii="Times New Roman" w:eastAsia="Times New Roman" w:hAnsi="Symbol" w:cs="Times New Roman"/>
           <w:sz w:val="24"/>
           <w:szCs w:val="24"/>
           <w:lang w:val="ru-RU" w:eastAsia="ru-RU"/>
@@ -787,6 +787,7 @@
       <w:r>
         <w:rPr>
           <w:rFonts w:ascii="Times New Roman" w:eastAsia="Times New Roman" w:hAnsi="Symbol" w:cs="Times New Roman"/>
+          <w:noProof/>
           <w:sz w:val="24"/>
           <w:szCs w:val="24"/>
           <w:lang w:val="ru-RU" w:eastAsia="ru-RU"/>
@@ -828,6 +829,61 @@
           </wp:inline>
         </w:drawing>
       </w:r>
+    </w:p>
+    <w:p>
+      <w:pPr>
+        <w:spacing w:before="100" w:beforeAutospacing="1" w:after="100" w:afterAutospacing="1" w:line="240" w:lineRule="auto"/>
+        <w:rPr>
+          <w:rFonts w:ascii="Times New Roman" w:eastAsia="Times New Roman" w:hAnsi="Times New Roman" w:cs="Times New Roman"/>
+          <w:sz w:val="24"/>
+          <w:szCs w:val="24"/>
+          <w:lang w:val="ru-RU" w:eastAsia="ru-RU"/>
+        </w:rPr>
+      </w:pPr>
+      <w:r>
+        <w:rPr>
+          <w:rFonts w:ascii="Times New Roman" w:eastAsia="Times New Roman" w:hAnsi="Symbol" w:cs="Times New Roman"/>
+          <w:sz w:val="24"/>
+          <w:szCs w:val="24"/>
+          <w:lang w:val="ru-RU" w:eastAsia="ru-RU"/>
+        </w:rPr>
+        <w:drawing>
+          <wp:inline distT="0" distB="0" distL="0" distR="0" wp14:anchorId="53A6A11A" wp14:editId="4BD48613">
+            <wp:extent cx="6152515" cy="3653790"/>
+            <wp:effectExtent l="0" t="0" r="635" b="3810"/>
+            <wp:docPr id="3" name="Рисунок 3"/>
+            <wp:cNvGraphicFramePr>
+              <a:graphicFrameLocks xmlns:a="http://schemas.openxmlformats.org/drawingml/2006/main" noChangeAspect="1"/>
+            </wp:cNvGraphicFramePr>
+            <a:graphic xmlns:a="http://schemas.openxmlformats.org/drawingml/2006/main">
+              <a:graphicData uri="http://schemas.openxmlformats.org/drawingml/2006/picture">
+                <pic:pic xmlns:pic="http://schemas.openxmlformats.org/drawingml/2006/picture">
+                  <pic:nvPicPr>
+                    <pic:cNvPr id="1" name=""/>
+                    <pic:cNvPicPr/>
+                  </pic:nvPicPr>
+                  <pic:blipFill>
+                    <a:blip r:embed="rId6"/>
+                    <a:stretch>
+                      <a:fillRect/>
+                    </a:stretch>
+                  </pic:blipFill>
+                  <pic:spPr>
+                    <a:xfrm>
+                      <a:off x="0" y="0"/>
+                      <a:ext cx="6152515" cy="3653790"/>
+                    </a:xfrm>
+                    <a:prstGeom prst="rect">
+                      <a:avLst/>
+                    </a:prstGeom>
+                  </pic:spPr>
+                </pic:pic>
+              </a:graphicData>
+            </a:graphic>
+          </wp:inline>
+        </w:drawing>
+      </w:r>
+      <w:proofErr w:type="gramStart"/>
       <w:r>
         <w:rPr>
           <w:rFonts w:ascii="Times New Roman" w:eastAsia="Times New Roman" w:hAnsi="Symbol" w:cs="Times New Roman"/>
@@ -855,7 +911,19 @@
           <w:szCs w:val="24"/>
           <w:lang w:val="ru-RU" w:eastAsia="ru-RU"/>
         </w:rPr>
-        <w:t>Используемые библиотеки в лабораторной работе</w:t>
+        <w:t>Используемые</w:t>
+      </w:r>
+      <w:proofErr w:type="gramEnd"/>
+      <w:r>
+        <w:rPr>
+          <w:rFonts w:ascii="Times New Roman" w:eastAsia="Times New Roman" w:hAnsi="Times New Roman" w:cs="Times New Roman"/>
+          <w:b/>
+          <w:bCs/>
+          <w:sz w:val="24"/>
+          <w:szCs w:val="24"/>
+          <w:lang w:val="ru-RU" w:eastAsia="ru-RU"/>
+        </w:rPr>
+        <w:t xml:space="preserve"> библиотеки в лабораторной работе</w:t>
       </w:r>
       <w:r>
         <w:rPr>
@@ -973,6 +1041,7 @@
           <w:lang w:val="ru-RU" w:eastAsia="ru-RU"/>
         </w:rPr>
       </w:pPr>
+      <w:proofErr w:type="gramStart"/>
       <w:r>
         <w:rPr>
           <w:rFonts w:ascii="Times New Roman" w:eastAsia="Times New Roman" w:hAnsi="Symbol" w:cs="Times New Roman"/>
@@ -980,6 +1049,7 @@
           <w:szCs w:val="24"/>
           <w:lang w:val="ru-RU" w:eastAsia="ru-RU"/>
         </w:rPr>
+        <w:lastRenderedPageBreak/>
         <w:t></w:t>
       </w:r>
       <w:r>
@@ -1002,6 +1072,7 @@
         </w:rPr>
         <w:t>SqFLite</w:t>
       </w:r>
+      <w:proofErr w:type="gramEnd"/>
       <w:r>
         <w:rPr>
           <w:rFonts w:ascii="Times New Roman" w:eastAsia="Times New Roman" w:hAnsi="Times New Roman" w:cs="Times New Roman"/>
@@ -1212,6 +1283,7 @@
           <w:lang w:val="ru-RU" w:eastAsia="ru-RU"/>
         </w:rPr>
       </w:pPr>
+      <w:proofErr w:type="gramStart"/>
       <w:r>
         <w:rPr>
           <w:rFonts w:ascii="Times New Roman" w:eastAsia="Times New Roman" w:hAnsi="Symbol" w:cs="Times New Roman"/>
@@ -1239,7 +1311,19 @@
           <w:szCs w:val="24"/>
           <w:lang w:val="ru-RU" w:eastAsia="ru-RU"/>
         </w:rPr>
-        <w:t>Обработка ошибок в зависимости от платформы</w:t>
+        <w:t>Обработка</w:t>
+      </w:r>
+      <w:proofErr w:type="gramEnd"/>
+      <w:r>
+        <w:rPr>
+          <w:rFonts w:ascii="Times New Roman" w:eastAsia="Times New Roman" w:hAnsi="Times New Roman" w:cs="Times New Roman"/>
+          <w:b/>
+          <w:bCs/>
+          <w:sz w:val="24"/>
+          <w:szCs w:val="24"/>
+          <w:lang w:val="ru-RU" w:eastAsia="ru-RU"/>
+        </w:rPr>
+        <w:t xml:space="preserve"> ошибок в зависимости от платформы</w:t>
       </w:r>
       <w:r>
         <w:rPr>
@@ -1319,7 +1403,6 @@
           <w:rFonts w:ascii="Times New Roman" w:hAnsi="Times New Roman" w:cs="Times New Roman"/>
           <w:sz w:val="28"/>
           <w:szCs w:val="28"/>
-          <w:lang w:val="ru-RU"/>
         </w:rPr>
       </w:pPr>
     </w:p>
@@ -3749,6 +3832,7 @@
     <w:lsdException w:name="HTML Sample" w:semiHidden="1" w:unhideWhenUsed="1"/>
     <w:lsdException w:name="HTML Typewriter" w:semiHidden="1" w:unhideWhenUsed="1"/>
     <w:lsdException w:name="HTML Variable" w:semiHidden="1" w:unhideWhenUsed="1"/>
+    <w:lsdException w:name="Normal Table" w:semiHidden="1" w:unhideWhenUsed="1"/>
     <w:lsdException w:name="annotation subject" w:semiHidden="1" w:unhideWhenUsed="1"/>
     <w:lsdException w:name="No List" w:semiHidden="1" w:unhideWhenUsed="1"/>
     <w:lsdException w:name="Outline List 1" w:semiHidden="1" w:unhideWhenUsed="1"/>
@@ -3791,8 +3875,11 @@
     <w:lsdException w:name="Table Contemporary" w:semiHidden="1" w:unhideWhenUsed="1"/>
     <w:lsdException w:name="Table Elegant" w:semiHidden="1" w:unhideWhenUsed="1"/>
     <w:lsdException w:name="Table Professional" w:semiHidden="1" w:unhideWhenUsed="1"/>
+    <w:lsdException w:name="Table Subtle 1" w:semiHidden="1" w:unhideWhenUsed="1"/>
     <w:lsdException w:name="Table Subtle 2" w:semiHidden="1" w:unhideWhenUsed="1"/>
     <w:lsdException w:name="Table Web 1" w:semiHidden="1" w:unhideWhenUsed="1"/>
+    <w:lsdException w:name="Table Web 2" w:semiHidden="1" w:unhideWhenUsed="1"/>
+    <w:lsdException w:name="Table Web 3" w:semiHidden="1" w:unhideWhenUsed="1"/>
     <w:lsdException w:name="Balloon Text" w:semiHidden="1" w:unhideWhenUsed="1"/>
     <w:lsdException w:name="Table Grid" w:uiPriority="39"/>
     <w:lsdException w:name="Table Theme" w:semiHidden="1" w:unhideWhenUsed="1"/>
@@ -4024,6 +4111,7 @@
   <w:style w:type="character" w:default="1" w:styleId="a0">
     <w:name w:val="Default Paragraph Font"/>
     <w:uiPriority w:val="1"/>
+    <w:semiHidden/>
     <w:unhideWhenUsed/>
   </w:style>
   <w:style w:type="table" w:default="1" w:styleId="a1">

</xml_diff>